<commit_message>
updates to experiment writeup
</commit_message>
<xml_diff>
--- a/Final Project/02-experiment-writeup/Project Design Writeup and Approval Template.docx
+++ b/Final Project/02-experiment-writeup/Project Design Writeup and Approval Template.docx
@@ -29,33 +29,43 @@
           <w:sz w:val="40"/>
           <w:szCs w:val="40"/>
         </w:rPr>
-        <w:t xml:space="preserve">Project Design </w:t>
-      </w:r>
-      <w:proofErr w:type="spellStart"/>
-      <w:r>
+        <w:t>Project Design Writeup and Approval Template</w:t>
+      </w:r>
+    </w:p>
+    <w:p>
+      <w:pPr>
+        <w:spacing w:before="360" w:after="240"/>
+        <w:outlineLvl w:val="2"/>
         <w:rPr>
           <w:rFonts w:ascii="Helvetica" w:eastAsia="Times New Roman" w:hAnsi="Helvetica" w:cs="Times New Roman"/>
           <w:b/>
           <w:bCs/>
           <w:color w:val="24292E"/>
-          <w:kern w:val="36"/>
-          <w:sz w:val="40"/>
-          <w:szCs w:val="40"/>
-        </w:rPr>
-        <w:t>Writeup</w:t>
-      </w:r>
-      <w:proofErr w:type="spellEnd"/>
+          <w:sz w:val="25"/>
+          <w:szCs w:val="25"/>
+        </w:rPr>
+      </w:pPr>
       <w:r>
         <w:rPr>
           <w:rFonts w:ascii="Helvetica" w:eastAsia="Times New Roman" w:hAnsi="Helvetica" w:cs="Times New Roman"/>
           <w:b/>
           <w:bCs/>
           <w:color w:val="24292E"/>
-          <w:kern w:val="36"/>
-          <w:sz w:val="40"/>
-          <w:szCs w:val="40"/>
-        </w:rPr>
-        <w:t xml:space="preserve"> and Approval Template</w:t>
+          <w:sz w:val="25"/>
+          <w:szCs w:val="25"/>
+        </w:rPr>
+        <w:t>Project Problem and Hypothesis</w:t>
+      </w:r>
+      <w:r>
+        <w:rPr>
+          <w:rFonts w:ascii="Helvetica" w:eastAsia="Times New Roman" w:hAnsi="Helvetica" w:cs="Times New Roman"/>
+          <w:b/>
+          <w:bCs/>
+          <w:color w:val="24292E"/>
+          <w:sz w:val="25"/>
+          <w:szCs w:val="25"/>
+        </w:rPr>
+        <w:t>:</w:t>
       </w:r>
     </w:p>
     <w:p>
@@ -64,42 +74,6 @@
         <w:outlineLvl w:val="2"/>
         <w:rPr>
           <w:rFonts w:ascii="Helvetica" w:eastAsia="Times New Roman" w:hAnsi="Helvetica" w:cs="Times New Roman"/>
-          <w:b/>
-          <w:bCs/>
-          <w:color w:val="24292E"/>
-          <w:sz w:val="25"/>
-          <w:szCs w:val="25"/>
-        </w:rPr>
-      </w:pPr>
-      <w:r>
-        <w:rPr>
-          <w:rFonts w:ascii="Helvetica" w:eastAsia="Times New Roman" w:hAnsi="Helvetica" w:cs="Times New Roman"/>
-          <w:b/>
-          <w:bCs/>
-          <w:color w:val="24292E"/>
-          <w:sz w:val="25"/>
-          <w:szCs w:val="25"/>
-        </w:rPr>
-        <w:t>Project Problem and Hypothesis</w:t>
-      </w:r>
-      <w:r>
-        <w:rPr>
-          <w:rFonts w:ascii="Helvetica" w:eastAsia="Times New Roman" w:hAnsi="Helvetica" w:cs="Times New Roman"/>
-          <w:b/>
-          <w:bCs/>
-          <w:color w:val="24292E"/>
-          <w:sz w:val="25"/>
-          <w:szCs w:val="25"/>
-        </w:rPr>
-        <w:t>:</w:t>
-      </w:r>
-    </w:p>
-    <w:p>
-      <w:pPr>
-        <w:spacing w:before="360" w:after="240"/>
-        <w:outlineLvl w:val="2"/>
-        <w:rPr>
-          <w:rFonts w:ascii="Helvetica" w:eastAsia="Times New Roman" w:hAnsi="Helvetica" w:cs="Times New Roman"/>
           <w:bCs/>
           <w:color w:val="24292E"/>
         </w:rPr>
@@ -250,34 +224,7 @@
           <w:rFonts w:ascii="Helvetica" w:eastAsia="Times New Roman" w:hAnsi="Helvetica" w:cs="Times New Roman"/>
           <w:color w:val="24292E"/>
         </w:rPr>
-        <w:t>Tech (maybe)</w:t>
-      </w:r>
-    </w:p>
-    <w:p>
-      <w:pPr>
-        <w:numPr>
-          <w:ilvl w:val="0"/>
-          <w:numId w:val="1"/>
-        </w:numPr>
-        <w:spacing w:before="100" w:beforeAutospacing="1" w:after="100" w:afterAutospacing="1"/>
-        <w:rPr>
-          <w:rFonts w:ascii="Helvetica" w:eastAsia="Times New Roman" w:hAnsi="Helvetica" w:cs="Times New Roman"/>
-          <w:color w:val="24292E"/>
-        </w:rPr>
-      </w:pPr>
-      <w:r>
-        <w:rPr>
-          <w:rFonts w:ascii="Helvetica" w:eastAsia="Times New Roman" w:hAnsi="Helvetica" w:cs="Times New Roman"/>
-          <w:color w:val="24292E"/>
-        </w:rPr>
-        <w:t>Trump</w:t>
-      </w:r>
-      <w:r>
-        <w:rPr>
-          <w:rFonts w:ascii="Helvetica" w:eastAsia="Times New Roman" w:hAnsi="Helvetica" w:cs="Times New Roman"/>
-          <w:color w:val="24292E"/>
-        </w:rPr>
-        <w:t xml:space="preserve"> (for fun)</w:t>
+        <w:t>Telecom</w:t>
       </w:r>
     </w:p>
     <w:p>
@@ -414,6 +361,26 @@
     <w:p>
       <w:pPr>
         <w:numPr>
+          <w:ilvl w:val="1"/>
+          <w:numId w:val="2"/>
+        </w:numPr>
+        <w:spacing w:before="100" w:beforeAutospacing="1" w:after="100" w:afterAutospacing="1"/>
+        <w:rPr>
+          <w:rFonts w:ascii="Helvetica" w:eastAsia="Times New Roman" w:hAnsi="Helvetica" w:cs="Times New Roman"/>
+          <w:color w:val="24292E"/>
+        </w:rPr>
+      </w:pPr>
+      <w:r>
+        <w:rPr>
+          <w:rFonts w:ascii="Helvetica" w:eastAsia="Times New Roman" w:hAnsi="Helvetica" w:cs="Times New Roman"/>
+          <w:color w:val="24292E"/>
+        </w:rPr>
+        <w:t>Number of followers</w:t>
+      </w:r>
+    </w:p>
+    <w:p>
+      <w:pPr>
+        <w:numPr>
           <w:ilvl w:val="0"/>
           <w:numId w:val="2"/>
         </w:numPr>
@@ -450,7 +417,432 @@
           <w:i/>
           <w:color w:val="24292E"/>
         </w:rPr>
-        <w:t>TBD</w:t>
+        <w:t>@united</w:t>
+      </w:r>
+    </w:p>
+    <w:p>
+      <w:pPr>
+        <w:numPr>
+          <w:ilvl w:val="1"/>
+          <w:numId w:val="2"/>
+        </w:numPr>
+        <w:spacing w:before="100" w:beforeAutospacing="1" w:after="100" w:afterAutospacing="1"/>
+        <w:rPr>
+          <w:rFonts w:ascii="Helvetica" w:eastAsia="Times New Roman" w:hAnsi="Helvetica" w:cs="Times New Roman"/>
+          <w:i/>
+          <w:color w:val="24292E"/>
+        </w:rPr>
+      </w:pPr>
+      <w:r>
+        <w:rPr>
+          <w:rFonts w:ascii="Helvetica" w:eastAsia="Times New Roman" w:hAnsi="Helvetica" w:cs="Times New Roman"/>
+          <w:i/>
+          <w:color w:val="24292E"/>
+        </w:rPr>
+        <w:t>@JetBlue</w:t>
+      </w:r>
+    </w:p>
+    <w:p>
+      <w:pPr>
+        <w:numPr>
+          <w:ilvl w:val="1"/>
+          <w:numId w:val="2"/>
+        </w:numPr>
+        <w:spacing w:before="100" w:beforeAutospacing="1" w:after="100" w:afterAutospacing="1"/>
+        <w:rPr>
+          <w:rFonts w:ascii="Helvetica" w:eastAsia="Times New Roman" w:hAnsi="Helvetica" w:cs="Times New Roman"/>
+          <w:i/>
+          <w:color w:val="24292E"/>
+        </w:rPr>
+      </w:pPr>
+      <w:r>
+        <w:rPr>
+          <w:rFonts w:ascii="Helvetica" w:eastAsia="Times New Roman" w:hAnsi="Helvetica" w:cs="Times New Roman"/>
+          <w:i/>
+          <w:color w:val="24292E"/>
+        </w:rPr>
+        <w:t>@Delta</w:t>
+      </w:r>
+    </w:p>
+    <w:p>
+      <w:pPr>
+        <w:numPr>
+          <w:ilvl w:val="1"/>
+          <w:numId w:val="2"/>
+        </w:numPr>
+        <w:spacing w:before="100" w:beforeAutospacing="1" w:after="100" w:afterAutospacing="1"/>
+        <w:rPr>
+          <w:rFonts w:ascii="Helvetica" w:eastAsia="Times New Roman" w:hAnsi="Helvetica" w:cs="Times New Roman"/>
+          <w:i/>
+          <w:color w:val="24292E"/>
+        </w:rPr>
+      </w:pPr>
+      <w:r>
+        <w:rPr>
+          <w:rFonts w:ascii="Helvetica" w:eastAsia="Times New Roman" w:hAnsi="Helvetica" w:cs="Times New Roman"/>
+          <w:i/>
+          <w:color w:val="24292E"/>
+        </w:rPr>
+        <w:t>@SouthwestAir</w:t>
+      </w:r>
+    </w:p>
+    <w:p>
+      <w:pPr>
+        <w:numPr>
+          <w:ilvl w:val="1"/>
+          <w:numId w:val="2"/>
+        </w:numPr>
+        <w:spacing w:before="100" w:beforeAutospacing="1" w:after="100" w:afterAutospacing="1"/>
+        <w:rPr>
+          <w:rFonts w:ascii="Helvetica" w:eastAsia="Times New Roman" w:hAnsi="Helvetica" w:cs="Times New Roman"/>
+          <w:i/>
+          <w:color w:val="24292E"/>
+        </w:rPr>
+      </w:pPr>
+      <w:r>
+        <w:rPr>
+          <w:rFonts w:ascii="Helvetica" w:eastAsia="Times New Roman" w:hAnsi="Helvetica" w:cs="Times New Roman"/>
+          <w:i/>
+          <w:color w:val="24292E"/>
+        </w:rPr>
+        <w:t>@StarwoodBuzz</w:t>
+      </w:r>
+    </w:p>
+    <w:p>
+      <w:pPr>
+        <w:numPr>
+          <w:ilvl w:val="1"/>
+          <w:numId w:val="2"/>
+        </w:numPr>
+        <w:spacing w:before="100" w:beforeAutospacing="1" w:after="100" w:afterAutospacing="1"/>
+        <w:rPr>
+          <w:rFonts w:ascii="Helvetica" w:eastAsia="Times New Roman" w:hAnsi="Helvetica" w:cs="Times New Roman"/>
+          <w:i/>
+          <w:color w:val="24292E"/>
+        </w:rPr>
+      </w:pPr>
+      <w:r>
+        <w:rPr>
+          <w:rFonts w:ascii="Helvetica" w:eastAsia="Times New Roman" w:hAnsi="Helvetica" w:cs="Times New Roman"/>
+          <w:i/>
+          <w:color w:val="24292E"/>
+        </w:rPr>
+        <w:t>@hilton</w:t>
+      </w:r>
+    </w:p>
+    <w:p>
+      <w:pPr>
+        <w:numPr>
+          <w:ilvl w:val="1"/>
+          <w:numId w:val="2"/>
+        </w:numPr>
+        <w:spacing w:before="100" w:beforeAutospacing="1" w:after="100" w:afterAutospacing="1"/>
+        <w:rPr>
+          <w:rFonts w:ascii="Helvetica" w:eastAsia="Times New Roman" w:hAnsi="Helvetica" w:cs="Times New Roman"/>
+          <w:i/>
+          <w:color w:val="24292E"/>
+        </w:rPr>
+      </w:pPr>
+      <w:r>
+        <w:rPr>
+          <w:rFonts w:ascii="Helvetica" w:eastAsia="Times New Roman" w:hAnsi="Helvetica" w:cs="Times New Roman"/>
+          <w:i/>
+          <w:color w:val="24292E"/>
+        </w:rPr>
+        <w:t>@MarriotIntl</w:t>
+      </w:r>
+    </w:p>
+    <w:p>
+      <w:pPr>
+        <w:numPr>
+          <w:ilvl w:val="1"/>
+          <w:numId w:val="2"/>
+        </w:numPr>
+        <w:spacing w:before="100" w:beforeAutospacing="1" w:after="100" w:afterAutospacing="1"/>
+        <w:rPr>
+          <w:rFonts w:ascii="Helvetica" w:eastAsia="Times New Roman" w:hAnsi="Helvetica" w:cs="Times New Roman"/>
+          <w:i/>
+          <w:color w:val="24292E"/>
+        </w:rPr>
+      </w:pPr>
+      <w:r>
+        <w:rPr>
+          <w:rFonts w:ascii="Helvetica" w:eastAsia="Times New Roman" w:hAnsi="Helvetica" w:cs="Times New Roman"/>
+          <w:i/>
+          <w:color w:val="24292E"/>
+        </w:rPr>
+        <w:t>@</w:t>
+      </w:r>
+      <w:r>
+        <w:rPr>
+          <w:rFonts w:ascii="Helvetica" w:eastAsia="Times New Roman" w:hAnsi="Helvetica" w:cs="Times New Roman"/>
+          <w:i/>
+          <w:color w:val="24292E"/>
+        </w:rPr>
+        <w:t>Nestle</w:t>
+      </w:r>
+    </w:p>
+    <w:p>
+      <w:pPr>
+        <w:numPr>
+          <w:ilvl w:val="1"/>
+          <w:numId w:val="2"/>
+        </w:numPr>
+        <w:spacing w:before="100" w:beforeAutospacing="1" w:after="100" w:afterAutospacing="1"/>
+        <w:rPr>
+          <w:rFonts w:ascii="Helvetica" w:eastAsia="Times New Roman" w:hAnsi="Helvetica" w:cs="Times New Roman"/>
+          <w:i/>
+          <w:color w:val="24292E"/>
+        </w:rPr>
+      </w:pPr>
+      <w:r>
+        <w:rPr>
+          <w:rFonts w:ascii="Helvetica" w:eastAsia="Times New Roman" w:hAnsi="Helvetica" w:cs="Times New Roman"/>
+          <w:i/>
+          <w:color w:val="24292E"/>
+        </w:rPr>
+        <w:t>@Procter</w:t>
+      </w:r>
+      <w:r>
+        <w:rPr>
+          <w:rFonts w:ascii="Helvetica" w:eastAsia="Times New Roman" w:hAnsi="Helvetica" w:cs="Times New Roman"/>
+          <w:i/>
+          <w:color w:val="24292E"/>
+        </w:rPr>
+        <w:t>G</w:t>
+      </w:r>
+      <w:r>
+        <w:rPr>
+          <w:rFonts w:ascii="Helvetica" w:eastAsia="Times New Roman" w:hAnsi="Helvetica" w:cs="Times New Roman"/>
+          <w:i/>
+          <w:color w:val="24292E"/>
+        </w:rPr>
+        <w:t>amble</w:t>
+      </w:r>
+    </w:p>
+    <w:p>
+      <w:pPr>
+        <w:numPr>
+          <w:ilvl w:val="1"/>
+          <w:numId w:val="2"/>
+        </w:numPr>
+        <w:spacing w:before="100" w:beforeAutospacing="1" w:after="100" w:afterAutospacing="1"/>
+        <w:rPr>
+          <w:rFonts w:ascii="Helvetica" w:eastAsia="Times New Roman" w:hAnsi="Helvetica" w:cs="Times New Roman"/>
+          <w:i/>
+          <w:color w:val="24292E"/>
+        </w:rPr>
+      </w:pPr>
+      <w:r>
+        <w:rPr>
+          <w:rFonts w:ascii="Helvetica" w:eastAsia="Times New Roman" w:hAnsi="Helvetica" w:cs="Times New Roman"/>
+          <w:i/>
+          <w:color w:val="24292E"/>
+        </w:rPr>
+        <w:t>@</w:t>
+      </w:r>
+      <w:r>
+        <w:rPr>
+          <w:rFonts w:ascii="Helvetica" w:eastAsia="Times New Roman" w:hAnsi="Helvetica" w:cs="Times New Roman"/>
+          <w:i/>
+          <w:color w:val="24292E"/>
+        </w:rPr>
+        <w:t>Unilever</w:t>
+      </w:r>
+    </w:p>
+    <w:p>
+      <w:pPr>
+        <w:numPr>
+          <w:ilvl w:val="1"/>
+          <w:numId w:val="2"/>
+        </w:numPr>
+        <w:spacing w:before="100" w:beforeAutospacing="1" w:after="100" w:afterAutospacing="1"/>
+        <w:rPr>
+          <w:rFonts w:ascii="Helvetica" w:eastAsia="Times New Roman" w:hAnsi="Helvetica" w:cs="Times New Roman"/>
+          <w:i/>
+          <w:color w:val="24292E"/>
+        </w:rPr>
+      </w:pPr>
+      <w:r>
+        <w:rPr>
+          <w:rFonts w:ascii="Helvetica" w:eastAsia="Times New Roman" w:hAnsi="Helvetica" w:cs="Times New Roman"/>
+          <w:i/>
+          <w:color w:val="24292E"/>
+        </w:rPr>
+        <w:t>@K</w:t>
+      </w:r>
+      <w:r>
+        <w:rPr>
+          <w:rFonts w:ascii="Helvetica" w:eastAsia="Times New Roman" w:hAnsi="Helvetica" w:cs="Times New Roman"/>
+          <w:i/>
+          <w:color w:val="24292E"/>
+        </w:rPr>
+        <w:t>raft</w:t>
+      </w:r>
+      <w:r>
+        <w:rPr>
+          <w:rFonts w:ascii="Helvetica" w:eastAsia="Times New Roman" w:hAnsi="Helvetica" w:cs="Times New Roman"/>
+          <w:i/>
+          <w:color w:val="24292E"/>
+        </w:rPr>
+        <w:t>HeinzCo</w:t>
+      </w:r>
+    </w:p>
+    <w:p>
+      <w:pPr>
+        <w:numPr>
+          <w:ilvl w:val="1"/>
+          <w:numId w:val="2"/>
+        </w:numPr>
+        <w:spacing w:before="100" w:beforeAutospacing="1" w:after="100" w:afterAutospacing="1"/>
+        <w:rPr>
+          <w:rFonts w:ascii="Helvetica" w:eastAsia="Times New Roman" w:hAnsi="Helvetica" w:cs="Times New Roman"/>
+          <w:i/>
+          <w:color w:val="24292E"/>
+        </w:rPr>
+      </w:pPr>
+      <w:r>
+        <w:rPr>
+          <w:rFonts w:ascii="Helvetica" w:eastAsia="Times New Roman" w:hAnsi="Helvetica" w:cs="Times New Roman"/>
+          <w:i/>
+          <w:color w:val="24292E"/>
+        </w:rPr>
+        <w:t>@p</w:t>
+      </w:r>
+      <w:r>
+        <w:rPr>
+          <w:rFonts w:ascii="Helvetica" w:eastAsia="Times New Roman" w:hAnsi="Helvetica" w:cs="Times New Roman"/>
+          <w:i/>
+          <w:color w:val="24292E"/>
+        </w:rPr>
+        <w:t>epsi</w:t>
+      </w:r>
+    </w:p>
+    <w:p>
+      <w:pPr>
+        <w:numPr>
+          <w:ilvl w:val="1"/>
+          <w:numId w:val="2"/>
+        </w:numPr>
+        <w:spacing w:before="100" w:beforeAutospacing="1" w:after="100" w:afterAutospacing="1"/>
+        <w:rPr>
+          <w:rFonts w:ascii="Helvetica" w:eastAsia="Times New Roman" w:hAnsi="Helvetica" w:cs="Times New Roman"/>
+          <w:i/>
+          <w:color w:val="24292E"/>
+        </w:rPr>
+      </w:pPr>
+      <w:r>
+        <w:rPr>
+          <w:rFonts w:ascii="Helvetica" w:eastAsia="Times New Roman" w:hAnsi="Helvetica" w:cs="Times New Roman"/>
+          <w:i/>
+          <w:color w:val="24292E"/>
+        </w:rPr>
+        <w:t>@</w:t>
+      </w:r>
+      <w:r>
+        <w:rPr>
+          <w:rFonts w:ascii="Helvetica" w:eastAsia="Times New Roman" w:hAnsi="Helvetica" w:cs="Times New Roman"/>
+          <w:i/>
+          <w:color w:val="24292E"/>
+        </w:rPr>
+        <w:t>Tyson</w:t>
+      </w:r>
+      <w:r>
+        <w:rPr>
+          <w:rFonts w:ascii="Helvetica" w:eastAsia="Times New Roman" w:hAnsi="Helvetica" w:cs="Times New Roman"/>
+          <w:i/>
+          <w:color w:val="24292E"/>
+        </w:rPr>
+        <w:t>Foods</w:t>
+      </w:r>
+    </w:p>
+    <w:p>
+      <w:pPr>
+        <w:numPr>
+          <w:ilvl w:val="1"/>
+          <w:numId w:val="2"/>
+        </w:numPr>
+        <w:spacing w:before="100" w:beforeAutospacing="1" w:after="100" w:afterAutospacing="1"/>
+        <w:rPr>
+          <w:rFonts w:ascii="Helvetica" w:eastAsia="Times New Roman" w:hAnsi="Helvetica" w:cs="Times New Roman"/>
+          <w:i/>
+          <w:color w:val="24292E"/>
+        </w:rPr>
+      </w:pPr>
+      <w:r>
+        <w:rPr>
+          <w:rFonts w:ascii="Helvetica" w:eastAsia="Times New Roman" w:hAnsi="Helvetica" w:cs="Times New Roman"/>
+          <w:i/>
+          <w:color w:val="24292E"/>
+        </w:rPr>
+        <w:t>@ATT</w:t>
+      </w:r>
+    </w:p>
+    <w:p>
+      <w:pPr>
+        <w:numPr>
+          <w:ilvl w:val="1"/>
+          <w:numId w:val="2"/>
+        </w:numPr>
+        <w:spacing w:before="100" w:beforeAutospacing="1" w:after="100" w:afterAutospacing="1"/>
+        <w:rPr>
+          <w:rFonts w:ascii="Helvetica" w:eastAsia="Times New Roman" w:hAnsi="Helvetica" w:cs="Times New Roman"/>
+          <w:i/>
+          <w:color w:val="24292E"/>
+        </w:rPr>
+      </w:pPr>
+      <w:r>
+        <w:rPr>
+          <w:rFonts w:ascii="Helvetica" w:eastAsia="Times New Roman" w:hAnsi="Helvetica" w:cs="Times New Roman"/>
+          <w:i/>
+          <w:color w:val="24292E"/>
+        </w:rPr>
+        <w:lastRenderedPageBreak/>
+        <w:t>@TMobile</w:t>
+      </w:r>
+    </w:p>
+    <w:p>
+      <w:pPr>
+        <w:numPr>
+          <w:ilvl w:val="1"/>
+          <w:numId w:val="2"/>
+        </w:numPr>
+        <w:spacing w:before="100" w:beforeAutospacing="1" w:after="100" w:afterAutospacing="1"/>
+        <w:rPr>
+          <w:rFonts w:ascii="Helvetica" w:eastAsia="Times New Roman" w:hAnsi="Helvetica" w:cs="Times New Roman"/>
+          <w:i/>
+          <w:color w:val="24292E"/>
+        </w:rPr>
+      </w:pPr>
+      <w:r>
+        <w:rPr>
+          <w:rFonts w:ascii="Helvetica" w:eastAsia="Times New Roman" w:hAnsi="Helvetica" w:cs="Times New Roman"/>
+          <w:i/>
+          <w:color w:val="24292E"/>
+        </w:rPr>
+        <w:t>@sprint</w:t>
+      </w:r>
+    </w:p>
+    <w:p>
+      <w:pPr>
+        <w:numPr>
+          <w:ilvl w:val="1"/>
+          <w:numId w:val="2"/>
+        </w:numPr>
+        <w:spacing w:before="100" w:beforeAutospacing="1" w:after="100" w:afterAutospacing="1"/>
+        <w:rPr>
+          <w:rFonts w:ascii="Helvetica" w:eastAsia="Times New Roman" w:hAnsi="Helvetica" w:cs="Times New Roman"/>
+          <w:i/>
+          <w:color w:val="24292E"/>
+        </w:rPr>
+      </w:pPr>
+      <w:r>
+        <w:rPr>
+          <w:rFonts w:ascii="Helvetica" w:eastAsia="Times New Roman" w:hAnsi="Helvetica" w:cs="Times New Roman"/>
+          <w:i/>
+          <w:color w:val="24292E"/>
+        </w:rPr>
+        <w:t>@verizon</w:t>
       </w:r>
     </w:p>
     <w:p>
@@ -578,7 +970,6 @@
           <w:sz w:val="25"/>
           <w:szCs w:val="25"/>
         </w:rPr>
-        <w:lastRenderedPageBreak/>
         <w:t>Project Concerns</w:t>
       </w:r>
     </w:p>
@@ -601,13 +992,45 @@
         </w:rPr>
         <w:t xml:space="preserve">Questions: </w:t>
       </w:r>
-      <w:r>
-        <w:rPr>
-          <w:rFonts w:ascii="Helvetica" w:eastAsia="Times New Roman" w:hAnsi="Helvetica" w:cs="Times New Roman"/>
-          <w:i/>
-          <w:color w:val="24292E"/>
-        </w:rPr>
-        <w:t>TBD</w:t>
+    </w:p>
+    <w:p>
+      <w:pPr>
+        <w:numPr>
+          <w:ilvl w:val="1"/>
+          <w:numId w:val="4"/>
+        </w:numPr>
+        <w:spacing w:before="100" w:beforeAutospacing="1" w:after="100" w:afterAutospacing="1"/>
+        <w:rPr>
+          <w:rFonts w:ascii="Helvetica" w:eastAsia="Times New Roman" w:hAnsi="Helvetica" w:cs="Times New Roman"/>
+          <w:color w:val="24292E"/>
+        </w:rPr>
+      </w:pPr>
+      <w:r>
+        <w:rPr>
+          <w:rFonts w:ascii="Helvetica" w:eastAsia="Times New Roman" w:hAnsi="Helvetica" w:cs="Times New Roman"/>
+          <w:color w:val="24292E"/>
+        </w:rPr>
+        <w:t>Many companies have multiple accounts –how do I deal with this, for example, what about companies that have dedicated customer support handles?</w:t>
+      </w:r>
+    </w:p>
+    <w:p>
+      <w:pPr>
+        <w:numPr>
+          <w:ilvl w:val="1"/>
+          <w:numId w:val="4"/>
+        </w:numPr>
+        <w:spacing w:before="100" w:beforeAutospacing="1" w:after="100" w:afterAutospacing="1"/>
+        <w:rPr>
+          <w:rFonts w:ascii="Helvetica" w:eastAsia="Times New Roman" w:hAnsi="Helvetica" w:cs="Times New Roman"/>
+          <w:color w:val="24292E"/>
+        </w:rPr>
+      </w:pPr>
+      <w:r>
+        <w:rPr>
+          <w:rFonts w:ascii="Helvetica" w:eastAsia="Times New Roman" w:hAnsi="Helvetica" w:cs="Times New Roman"/>
+          <w:color w:val="24292E"/>
+        </w:rPr>
+        <w:t>What if the variation within channels is higher than between? What question will I answer then?</w:t>
       </w:r>
     </w:p>
     <w:p>
@@ -689,20 +1112,25 @@
         </w:rPr>
         <w:t>What are the risks to the project?</w:t>
       </w:r>
-      <w:r>
-        <w:rPr>
-          <w:rFonts w:ascii="Helvetica" w:eastAsia="Times New Roman" w:hAnsi="Helvetica" w:cs="Times New Roman"/>
-          <w:color w:val="24292E"/>
-        </w:rPr>
-        <w:t xml:space="preserve"> </w:t>
-      </w:r>
-      <w:r>
-        <w:rPr>
-          <w:rFonts w:ascii="Helvetica" w:eastAsia="Times New Roman" w:hAnsi="Helvetica" w:cs="Times New Roman"/>
-          <w:i/>
-          <w:color w:val="24292E"/>
-        </w:rPr>
-        <w:t>TBD</w:t>
+    </w:p>
+    <w:p>
+      <w:pPr>
+        <w:numPr>
+          <w:ilvl w:val="1"/>
+          <w:numId w:val="4"/>
+        </w:numPr>
+        <w:spacing w:before="60" w:after="100" w:afterAutospacing="1"/>
+        <w:rPr>
+          <w:rFonts w:ascii="Helvetica" w:eastAsia="Times New Roman" w:hAnsi="Helvetica" w:cs="Times New Roman"/>
+          <w:color w:val="24292E"/>
+        </w:rPr>
+      </w:pPr>
+      <w:r>
+        <w:rPr>
+          <w:rFonts w:ascii="Helvetica" w:eastAsia="Times New Roman" w:hAnsi="Helvetica" w:cs="Times New Roman"/>
+          <w:color w:val="24292E"/>
+        </w:rPr>
+        <w:t>Will the NLP algorithms accurately capture the information I am looking to extract?</w:t>
       </w:r>
     </w:p>
     <w:p>
@@ -743,7 +1171,14 @@
           <w:rFonts w:ascii="Helvetica" w:eastAsia="Times New Roman" w:hAnsi="Helvetica" w:cs="Times New Roman"/>
           <w:color w:val="24292E"/>
         </w:rPr>
-        <w:t xml:space="preserve">The goal of this project is to better understand customer complaint behavior, with the ultimate goal of feeding this information into a customer support bot. </w:t>
+        <w:t>The goal of this project is to better understand customer complaint behavior, with the ultimate goal of feeding this informati</w:t>
+      </w:r>
+      <w:r>
+        <w:rPr>
+          <w:rFonts w:ascii="Helvetica" w:eastAsia="Times New Roman" w:hAnsi="Helvetica" w:cs="Times New Roman"/>
+          <w:color w:val="24292E"/>
+        </w:rPr>
+        <w:t>on into a customer support bot or into improved processing for an NLP system. The expected outcome would have by-company and by-vertical breakdown of sentiment by a number of key categories. There will be an analysis by:</w:t>
       </w:r>
     </w:p>
     <w:p>
@@ -752,20 +1187,19 @@
           <w:ilvl w:val="0"/>
           <w:numId w:val="5"/>
         </w:numPr>
-        <w:spacing w:before="100" w:beforeAutospacing="1" w:after="100" w:afterAutospacing="1"/>
-        <w:rPr>
-          <w:rFonts w:ascii="Helvetica" w:eastAsia="Times New Roman" w:hAnsi="Helvetica" w:cs="Times New Roman"/>
-          <w:i/>
-          <w:color w:val="24292E"/>
-        </w:rPr>
-      </w:pPr>
-      <w:r>
-        <w:rPr>
-          <w:rFonts w:ascii="Helvetica" w:eastAsia="Times New Roman" w:hAnsi="Helvetica" w:cs="Times New Roman"/>
-          <w:i/>
-          <w:color w:val="24292E"/>
-        </w:rPr>
-        <w:t>What do you expect the output to look like?</w:t>
+        <w:spacing w:before="60" w:after="100" w:afterAutospacing="1"/>
+        <w:rPr>
+          <w:rFonts w:ascii="Helvetica" w:eastAsia="Times New Roman" w:hAnsi="Helvetica" w:cs="Times New Roman"/>
+          <w:i/>
+          <w:color w:val="24292E"/>
+        </w:rPr>
+      </w:pPr>
+      <w:r>
+        <w:rPr>
+          <w:rFonts w:ascii="Helvetica" w:eastAsia="Times New Roman" w:hAnsi="Helvetica" w:cs="Times New Roman"/>
+          <w:color w:val="24292E"/>
+        </w:rPr>
+        <w:t>Sentiment, both by company and customer</w:t>
       </w:r>
     </w:p>
     <w:p>
@@ -784,10 +1218,9 @@
       <w:r>
         <w:rPr>
           <w:rFonts w:ascii="Helvetica" w:eastAsia="Times New Roman" w:hAnsi="Helvetica" w:cs="Times New Roman"/>
-          <w:i/>
-          <w:color w:val="24292E"/>
-        </w:rPr>
-        <w:t>What does your target audience expect the output to look like?</w:t>
+          <w:color w:val="24292E"/>
+        </w:rPr>
+        <w:t>Content, both by company and customer</w:t>
       </w:r>
     </w:p>
     <w:p>
@@ -806,28 +1239,9 @@
       <w:r>
         <w:rPr>
           <w:rFonts w:ascii="Helvetica" w:eastAsia="Times New Roman" w:hAnsi="Helvetica" w:cs="Times New Roman"/>
-          <w:i/>
-          <w:color w:val="24292E"/>
-        </w:rPr>
-        <w:t xml:space="preserve">What gain do you expect from your most important feature </w:t>
-      </w:r>
-      <w:proofErr w:type="gramStart"/>
-      <w:r>
-        <w:rPr>
-          <w:rFonts w:ascii="Helvetica" w:eastAsia="Times New Roman" w:hAnsi="Helvetica" w:cs="Times New Roman"/>
-          <w:i/>
-          <w:color w:val="24292E"/>
-        </w:rPr>
-        <w:t>on its own</w:t>
-      </w:r>
-      <w:proofErr w:type="gramEnd"/>
-      <w:r>
-        <w:rPr>
-          <w:rFonts w:ascii="Helvetica" w:eastAsia="Times New Roman" w:hAnsi="Helvetica" w:cs="Times New Roman"/>
-          <w:i/>
-          <w:color w:val="24292E"/>
-        </w:rPr>
-        <w:t>?</w:t>
+          <w:color w:val="24292E"/>
+        </w:rPr>
+        <w:t>‘Event Handling,’ which will show responses to key events and outcome using time series</w:t>
       </w:r>
     </w:p>
     <w:p>
@@ -837,68 +1251,19 @@
           <w:numId w:val="5"/>
         </w:numPr>
         <w:spacing w:before="60" w:after="100" w:afterAutospacing="1"/>
-        <w:rPr>
-          <w:rFonts w:ascii="Helvetica" w:eastAsia="Times New Roman" w:hAnsi="Helvetica" w:cs="Times New Roman"/>
-          <w:i/>
-          <w:color w:val="24292E"/>
-        </w:rPr>
-      </w:pPr>
-      <w:r>
-        <w:rPr>
-          <w:rFonts w:ascii="Helvetica" w:eastAsia="Times New Roman" w:hAnsi="Helvetica" w:cs="Times New Roman"/>
-          <w:i/>
-          <w:color w:val="24292E"/>
-        </w:rPr>
-        <w:t>How complicated does your model have to be?</w:t>
-      </w:r>
-    </w:p>
-    <w:p>
-      <w:pPr>
-        <w:numPr>
-          <w:ilvl w:val="0"/>
-          <w:numId w:val="5"/>
-        </w:numPr>
-        <w:spacing w:before="60" w:after="100" w:afterAutospacing="1"/>
-        <w:rPr>
-          <w:rFonts w:ascii="Helvetica" w:eastAsia="Times New Roman" w:hAnsi="Helvetica" w:cs="Times New Roman"/>
-          <w:i/>
-          <w:color w:val="24292E"/>
-        </w:rPr>
-      </w:pPr>
-      <w:r>
-        <w:rPr>
-          <w:rFonts w:ascii="Helvetica" w:eastAsia="Times New Roman" w:hAnsi="Helvetica" w:cs="Times New Roman"/>
-          <w:i/>
-          <w:color w:val="24292E"/>
-        </w:rPr>
-        <w:t>How successful does your project have to be in order to be considered a "success"?</w:t>
-      </w:r>
-    </w:p>
-    <w:p>
-      <w:pPr>
-        <w:numPr>
-          <w:ilvl w:val="0"/>
-          <w:numId w:val="5"/>
-        </w:numPr>
-        <w:spacing w:before="60" w:after="100" w:afterAutospacing="1"/>
-        <w:rPr>
-          <w:rFonts w:ascii="Helvetica" w:eastAsia="Times New Roman" w:hAnsi="Helvetica" w:cs="Times New Roman"/>
-          <w:i/>
-          <w:color w:val="24292E"/>
-        </w:rPr>
-      </w:pPr>
-      <w:r>
-        <w:rPr>
-          <w:rFonts w:ascii="Helvetica" w:eastAsia="Times New Roman" w:hAnsi="Helvetica" w:cs="Times New Roman"/>
-          <w:i/>
-          <w:color w:val="24292E"/>
-        </w:rPr>
-        <w:t>What will you do if the project is a bust (this happens! but it shouldn't here)?</w:t>
-      </w:r>
-    </w:p>
-    <w:p>
+      </w:pPr>
+      <w:r>
+        <w:rPr>
+          <w:rFonts w:ascii="Helvetica" w:eastAsia="Times New Roman" w:hAnsi="Helvetica" w:cs="Times New Roman"/>
+          <w:color w:val="24292E"/>
+        </w:rPr>
+        <w:t>Identifying key items for change will mark success for this project</w:t>
+      </w:r>
       <w:bookmarkStart w:id="0" w:name="_GoBack"/>
       <w:bookmarkEnd w:id="0"/>
+      <w:r>
+        <w:t xml:space="preserve"> </w:t>
+      </w:r>
     </w:p>
     <w:sectPr>
       <w:pgSz w:w="12240" w:h="15840"/>

</xml_diff>